<commit_message>
Se continua con el tp e word
</commit_message>
<xml_diff>
--- a/TP Arquitectura.docx
+++ b/TP Arquitectura.docx
@@ -31,7 +31,7 @@
             <v:path o:extrusionok="f" gradientshapeok="t" o:connecttype="rect"/>
             <o:lock v:ext="edit" aspectratio="t"/>
           </v:shapetype>
-          <v:shape id="_x0000_s1030" type="#_x0000_t75" style="position:absolute;margin-left:.4pt;margin-top:.3pt;width:611.5pt;height:791.5pt;z-index:-6;mso-position-horizontal-relative:page;mso-position-vertical-relative:page" o:allowincell="f">
+          <v:shape id="_x0000_s1030" type="#_x0000_t75" style="position:absolute;margin-left:.4pt;margin-top:.3pt;width:611.5pt;height:791.5pt;z-index:-4;mso-position-horizontal-relative:page;mso-position-vertical-relative:page" o:allowincell="f">
             <v:imagedata r:id="rId5" o:title=""/>
             <w10:wrap anchorx="page" anchory="page"/>
           </v:shape>
@@ -39,7 +39,7 @@
       </w:r>
       <w:r>
         <w:pict w14:anchorId="3CB1B475">
-          <v:shape id="_x0000_s1028" type="#_x0000_t75" style="position:absolute;margin-left:145.2pt;margin-top:606.5pt;width:209.5pt;height:36.8pt;z-index:-3;mso-position-horizontal-relative:page;mso-position-vertical-relative:page" o:allowincell="f">
+          <v:shape id="_x0000_s1028" type="#_x0000_t75" style="position:absolute;margin-left:145.2pt;margin-top:606.5pt;width:209.5pt;height:36.8pt;z-index:-1;mso-position-horizontal-relative:page;mso-position-vertical-relative:page" o:allowincell="f">
             <v:imagedata r:id="rId6" o:title=""/>
             <w10:wrap anchorx="page" anchory="page"/>
           </v:shape>
@@ -428,7 +428,7 @@
       <w:r>
         <w:lastRenderedPageBreak/>
         <w:pict w14:anchorId="0864CDD7">
-          <v:shape id="_x0000_s1027" type="#_x0000_t75" style="position:absolute;margin-left:0;margin-top:1.6pt;width:609.2pt;height:76pt;z-index:-5;mso-position-horizontal-relative:page;mso-position-vertical-relative:page" o:allowincell="f">
+          <v:shape id="_x0000_s1027" type="#_x0000_t75" style="position:absolute;margin-left:0;margin-top:1.6pt;width:609.2pt;height:76pt;z-index:-3;mso-position-horizontal-relative:page;mso-position-vertical-relative:page" o:allowincell="f">
             <v:imagedata r:id="rId7" o:title=""/>
             <w10:wrap anchorx="page" anchory="page"/>
           </v:shape>
@@ -436,7 +436,7 @@
       </w:r>
       <w:r>
         <w:pict w14:anchorId="1E3962B6">
-          <v:shape id="_x0000_s1026" type="#_x0000_t75" style="position:absolute;margin-left:0;margin-top:713pt;width:610.2pt;height:75.5pt;z-index:-4;mso-position-horizontal-relative:page;mso-position-vertical-relative:page" o:allowincell="f">
+          <v:shape id="_x0000_s1026" type="#_x0000_t75" style="position:absolute;margin-left:0;margin-top:713pt;width:610.2pt;height:75.5pt;z-index:-2;mso-position-horizontal-relative:page;mso-position-vertical-relative:page" o:allowincell="f">
             <v:imagedata r:id="rId8" o:title=""/>
             <w10:wrap anchorx="page" anchory="page"/>
           </v:shape>
@@ -626,7 +626,7 @@
       </w:pPr>
       <w:r>
         <w:pict w14:anchorId="22DBFB5C">
-          <v:shape id="Imagen 1" o:spid="_x0000_s1032" type="#_x0000_t75" style="position:absolute;margin-left:68.25pt;margin-top:11.5pt;width:465pt;height:197.25pt;z-index:5;visibility:visible;mso-wrap-style:square;mso-position-horizontal-relative:text;mso-position-vertical-relative:text" o:allowoverlap="f">
+          <v:shape id="Imagen 1" o:spid="_x0000_s1032" type="#_x0000_t75" style="position:absolute;margin-left:68.25pt;margin-top:11.5pt;width:465pt;height:197.25pt;z-index:1;visibility:visible;mso-wrap-style:square;mso-position-horizontal-relative:text;mso-position-vertical-relative:text" o:allowoverlap="f">
             <v:imagedata r:id="rId9" o:title=""/>
             <w10:wrap type="square"/>
           </v:shape>
@@ -901,7 +901,7 @@
       </w:pPr>
       <w:r>
         <w:pict w14:anchorId="1A94B30D">
-          <v:shape id="_x0000_s1033" type="#_x0000_t75" style="position:absolute;margin-left:81.75pt;margin-top:1.75pt;width:439.5pt;height:290.45pt;z-index:6;visibility:visible;mso-wrap-style:square;mso-position-horizontal-relative:text;mso-position-vertical-relative:text" o:allowoverlap="f">
+          <v:shape id="_x0000_s1033" type="#_x0000_t75" style="position:absolute;margin-left:81.75pt;margin-top:1.75pt;width:439.5pt;height:290.45pt;z-index:2;visibility:visible;mso-wrap-style:square;mso-position-horizontal-relative:text;mso-position-vertical-relative:text" o:allowoverlap="f">
             <v:imagedata r:id="rId10" o:title=""/>
             <w10:wrap type="square"/>
           </v:shape>
@@ -1124,6 +1124,97 @@
     <w:p>
       <w:pPr>
         <w:spacing w:before="47" w:after="0" w:line="253" w:lineRule="exact"/>
+        <w:ind w:left="1920"/>
+        <w:rPr>
+          <w:rFonts w:cs="Calibri"/>
+          <w:color w:val="000000"/>
+        </w:rPr>
+      </w:pPr>
+      <w:r>
+        <w:rPr>
+          <w:rFonts w:cs="Calibri"/>
+          <w:color w:val="000000"/>
+        </w:rPr>
+        <w:t>En V1 cada capa</w:t>
+      </w:r>
+      <w:r>
+        <w:rPr>
+          <w:rFonts w:cs="Calibri"/>
+          <w:color w:val="000000"/>
+        </w:rPr>
+        <w:t xml:space="preserve"> (BE)</w:t>
+      </w:r>
+      <w:r>
+        <w:rPr>
+          <w:rFonts w:cs="Calibri"/>
+          <w:color w:val="000000"/>
+        </w:rPr>
+        <w:t xml:space="preserve"> tiene su propia interfaz que cada clase implementa </w:t>
+      </w:r>
+      <w:r>
+        <w:rPr>
+          <w:rFonts w:cs="Calibri"/>
+          <w:color w:val="000000"/>
+        </w:rPr>
+        <w:t xml:space="preserve">en cambio en V2 hay una capa de interfaces en la que estan todas las intercafes que pueden usar las demas capas. </w:t>
+      </w:r>
+    </w:p>
+    <w:p>
+      <w:pPr>
+        <w:spacing w:before="47" w:after="0" w:line="253" w:lineRule="exact"/>
+        <w:ind w:left="1920"/>
+        <w:rPr>
+          <w:rFonts w:cs="Calibri"/>
+          <w:color w:val="000000"/>
+        </w:rPr>
+      </w:pPr>
+      <w:r>
+        <w:rPr>
+          <w:rFonts w:cs="Calibri"/>
+          <w:color w:val="000000"/>
+        </w:rPr>
+        <w:t>V1 es una solucion de 5 capas</w:t>
+      </w:r>
+    </w:p>
+    <w:p>
+      <w:pPr>
+        <w:spacing w:before="47" w:after="0" w:line="253" w:lineRule="exact"/>
+        <w:ind w:left="1920"/>
+        <w:rPr>
+          <w:rFonts w:cs="Calibri"/>
+          <w:color w:val="000000"/>
+        </w:rPr>
+      </w:pPr>
+      <w:r>
+        <w:rPr>
+          <w:rFonts w:cs="Calibri"/>
+          <w:color w:val="000000"/>
+        </w:rPr>
+        <w:t>V2 es una solucion de 6 capas</w:t>
+      </w:r>
+    </w:p>
+    <w:p>
+      <w:pPr>
+        <w:spacing w:before="47" w:after="0" w:line="253" w:lineRule="exact"/>
+        <w:ind w:left="1920"/>
+        <w:rPr>
+          <w:rFonts w:cs="Calibri"/>
+          <w:color w:val="000000"/>
+        </w:rPr>
+      </w:pPr>
+    </w:p>
+    <w:p>
+      <w:pPr>
+        <w:spacing w:before="47" w:after="0" w:line="253" w:lineRule="exact"/>
+        <w:rPr>
+          <w:rFonts w:cs="Calibri"/>
+          <w:color w:val="000000"/>
+        </w:rPr>
+      </w:pPr>
+    </w:p>
+    <w:p>
+      <w:pPr>
+        <w:spacing w:before="47" w:after="0" w:line="253" w:lineRule="exact"/>
         <w:ind w:left="1760"/>
       </w:pPr>
     </w:p>
@@ -1158,6 +1249,59 @@
       <w:pPr>
         <w:spacing w:after="0" w:line="253" w:lineRule="exact"/>
         <w:ind w:left="1702"/>
+        <w:rPr>
+          <w:sz w:val="24"/>
+          <w:szCs w:val="24"/>
+        </w:rPr>
+      </w:pPr>
+    </w:p>
+    <w:p>
+      <w:pPr>
+        <w:numPr>
+          <w:ilvl w:val="0"/>
+          <w:numId w:val="2"/>
+        </w:numPr>
+        <w:spacing w:after="0" w:line="253" w:lineRule="exact"/>
+        <w:rPr>
+          <w:sz w:val="24"/>
+          <w:szCs w:val="24"/>
+        </w:rPr>
+      </w:pPr>
+      <w:r>
+        <w:rPr>
+          <w:sz w:val="24"/>
+          <w:szCs w:val="24"/>
+        </w:rPr>
+        <w:t xml:space="preserve"> Al tener un capa de interfaces lo que hace que no se repita codigo </w:t>
+      </w:r>
+    </w:p>
+    <w:p>
+      <w:pPr>
+        <w:numPr>
+          <w:ilvl w:val="0"/>
+          <w:numId w:val="2"/>
+        </w:numPr>
+        <w:spacing w:after="0" w:line="253" w:lineRule="exact"/>
+        <w:rPr>
+          <w:sz w:val="24"/>
+          <w:szCs w:val="24"/>
+        </w:rPr>
+      </w:pPr>
+      <w:r>
+        <w:rPr>
+          <w:sz w:val="24"/>
+          <w:szCs w:val="24"/>
+        </w:rPr>
+        <w:t>Al tener 6 capas hay menos acoplamiento en diferencia con V1</w:t>
+      </w:r>
+    </w:p>
+    <w:p>
+      <w:pPr>
+        <w:numPr>
+          <w:ilvl w:val="0"/>
+          <w:numId w:val="2"/>
+        </w:numPr>
+        <w:spacing w:after="0" w:line="253" w:lineRule="exact"/>
         <w:rPr>
           <w:sz w:val="24"/>
           <w:szCs w:val="24"/>
@@ -1690,6 +1834,119 @@
 <file path=word/numbering.xml><?xml version="1.0" encoding="utf-8"?>
 <w:numbering xmlns:wpc="http://schemas.microsoft.com/office/word/2010/wordprocessingCanvas" xmlns:cx="http://schemas.microsoft.com/office/drawing/2014/chartex" xmlns:cx1="http://schemas.microsoft.com/office/drawing/2015/9/8/chartex" xmlns:cx2="http://schemas.microsoft.com/office/drawing/2015/10/21/chartex" xmlns:cx3="http://schemas.microsoft.com/office/drawing/2016/5/9/chartex" xmlns:cx4="http://schemas.microsoft.com/office/drawing/2016/5/10/chartex" xmlns:cx5="http://schemas.microsoft.com/office/drawing/2016/5/11/chartex" xmlns:cx6="http://schemas.microsoft.com/office/drawing/2016/5/12/chartex" xmlns:cx7="http://schemas.microsoft.com/office/drawing/2016/5/13/chartex" xmlns:cx8="http://schemas.microsoft.com/office/drawing/2016/5/14/chartex" xmlns:mc="http://schemas.openxmlformats.org/markup-compatibility/2006" xmlns:aink="http://schemas.microsoft.com/office/drawing/2016/ink" xmlns:am3d="http://schemas.microsoft.com/office/drawing/2017/model3d" xmlns:o="urn:schemas-microsoft-com:office:office" xmlns:r="http://schemas.openxmlformats.org/officeDocument/2006/relationships" xmlns:m="http://schemas.openxmlformats.org/officeDocument/2006/math" xmlns:v="urn:schemas-microsoft-com:vml" xmlns:wp14="http://schemas.microsoft.com/office/word/2010/wordprocessingDrawing" xmlns:wp="http://schemas.openxmlformats.org/drawingml/2006/wordprocessingDrawing" xmlns:w10="urn:schemas-microsoft-com:office:word" xmlns:w="http://schemas.openxmlformats.org/wordprocessingml/2006/main" xmlns:w14="http://schemas.microsoft.com/office/word/2010/wordml" xmlns:w15="http://schemas.microsoft.com/office/word/2012/wordml" xmlns:w16cex="http://schemas.microsoft.com/office/word/2018/wordml/cex" xmlns:w16cid="http://schemas.microsoft.com/office/word/2016/wordml/cid" xmlns:w16="http://schemas.microsoft.com/office/word/2018/wordml" xmlns:w16sdtdh="http://schemas.microsoft.com/office/word/2020/wordml/sdtdatahash" xmlns:w16se="http://schemas.microsoft.com/office/word/2015/wordml/symex" xmlns:wpg="http://schemas.microsoft.com/office/word/2010/wordprocessingGroup" xmlns:wpi="http://schemas.microsoft.com/office/word/2010/wordprocessingInk" xmlns:wne="http://schemas.microsoft.com/office/word/2006/wordml" xmlns:wps="http://schemas.microsoft.com/office/word/2010/wordprocessingShape" mc:Ignorable="w14 w15 w16se w16cid w16 w16cex w16sdtdh wp14">
   <w:abstractNum w:abstractNumId="0" w15:restartNumberingAfterBreak="0">
+    <w:nsid w:val="15FF0CE8"/>
+    <w:multiLevelType w:val="hybridMultilevel"/>
+    <w:tmpl w:val="41D88DB6"/>
+    <w:lvl w:ilvl="0" w:tplc="12D49CF0">
+      <w:start w:val="4"/>
+      <w:numFmt w:val="bullet"/>
+      <w:lvlText w:val=""/>
+      <w:lvlJc w:val="left"/>
+      <w:pPr>
+        <w:ind w:left="2062" w:hanging="360"/>
+      </w:pPr>
+      <w:rPr>
+        <w:rFonts w:ascii="Symbol" w:eastAsia="Times New Roman" w:hAnsi="Symbol" w:cs="Times New Roman" w:hint="default"/>
+      </w:rPr>
+    </w:lvl>
+    <w:lvl w:ilvl="1" w:tplc="2C0A0003" w:tentative="1">
+      <w:start w:val="1"/>
+      <w:numFmt w:val="bullet"/>
+      <w:lvlText w:val="o"/>
+      <w:lvlJc w:val="left"/>
+      <w:pPr>
+        <w:ind w:left="2782" w:hanging="360"/>
+      </w:pPr>
+      <w:rPr>
+        <w:rFonts w:ascii="Courier New" w:hAnsi="Courier New" w:cs="Courier New" w:hint="default"/>
+      </w:rPr>
+    </w:lvl>
+    <w:lvl w:ilvl="2" w:tplc="2C0A0005" w:tentative="1">
+      <w:start w:val="1"/>
+      <w:numFmt w:val="bullet"/>
+      <w:lvlText w:val=""/>
+      <w:lvlJc w:val="left"/>
+      <w:pPr>
+        <w:ind w:left="3502" w:hanging="360"/>
+      </w:pPr>
+      <w:rPr>
+        <w:rFonts w:ascii="Wingdings" w:hAnsi="Wingdings" w:hint="default"/>
+      </w:rPr>
+    </w:lvl>
+    <w:lvl w:ilvl="3" w:tplc="2C0A0001" w:tentative="1">
+      <w:start w:val="1"/>
+      <w:numFmt w:val="bullet"/>
+      <w:lvlText w:val=""/>
+      <w:lvlJc w:val="left"/>
+      <w:pPr>
+        <w:ind w:left="4222" w:hanging="360"/>
+      </w:pPr>
+      <w:rPr>
+        <w:rFonts w:ascii="Symbol" w:hAnsi="Symbol" w:hint="default"/>
+      </w:rPr>
+    </w:lvl>
+    <w:lvl w:ilvl="4" w:tplc="2C0A0003" w:tentative="1">
+      <w:start w:val="1"/>
+      <w:numFmt w:val="bullet"/>
+      <w:lvlText w:val="o"/>
+      <w:lvlJc w:val="left"/>
+      <w:pPr>
+        <w:ind w:left="4942" w:hanging="360"/>
+      </w:pPr>
+      <w:rPr>
+        <w:rFonts w:ascii="Courier New" w:hAnsi="Courier New" w:cs="Courier New" w:hint="default"/>
+      </w:rPr>
+    </w:lvl>
+    <w:lvl w:ilvl="5" w:tplc="2C0A0005" w:tentative="1">
+      <w:start w:val="1"/>
+      <w:numFmt w:val="bullet"/>
+      <w:lvlText w:val=""/>
+      <w:lvlJc w:val="left"/>
+      <w:pPr>
+        <w:ind w:left="5662" w:hanging="360"/>
+      </w:pPr>
+      <w:rPr>
+        <w:rFonts w:ascii="Wingdings" w:hAnsi="Wingdings" w:hint="default"/>
+      </w:rPr>
+    </w:lvl>
+    <w:lvl w:ilvl="6" w:tplc="2C0A0001" w:tentative="1">
+      <w:start w:val="1"/>
+      <w:numFmt w:val="bullet"/>
+      <w:lvlText w:val=""/>
+      <w:lvlJc w:val="left"/>
+      <w:pPr>
+        <w:ind w:left="6382" w:hanging="360"/>
+      </w:pPr>
+      <w:rPr>
+        <w:rFonts w:ascii="Symbol" w:hAnsi="Symbol" w:hint="default"/>
+      </w:rPr>
+    </w:lvl>
+    <w:lvl w:ilvl="7" w:tplc="2C0A0003" w:tentative="1">
+      <w:start w:val="1"/>
+      <w:numFmt w:val="bullet"/>
+      <w:lvlText w:val="o"/>
+      <w:lvlJc w:val="left"/>
+      <w:pPr>
+        <w:ind w:left="7102" w:hanging="360"/>
+      </w:pPr>
+      <w:rPr>
+        <w:rFonts w:ascii="Courier New" w:hAnsi="Courier New" w:cs="Courier New" w:hint="default"/>
+      </w:rPr>
+    </w:lvl>
+    <w:lvl w:ilvl="8" w:tplc="2C0A0005" w:tentative="1">
+      <w:start w:val="1"/>
+      <w:numFmt w:val="bullet"/>
+      <w:lvlText w:val=""/>
+      <w:lvlJc w:val="left"/>
+      <w:pPr>
+        <w:ind w:left="7822" w:hanging="360"/>
+      </w:pPr>
+      <w:rPr>
+        <w:rFonts w:ascii="Wingdings" w:hAnsi="Wingdings" w:hint="default"/>
+      </w:rPr>
+    </w:lvl>
+  </w:abstractNum>
+  <w:abstractNum w:abstractNumId="1" w15:restartNumberingAfterBreak="0">
     <w:nsid w:val="23C7547C"/>
     <w:multiLevelType w:val="hybridMultilevel"/>
     <w:tmpl w:val="C91CC630"/>
@@ -1779,6 +2036,9 @@
     </w:lvl>
   </w:abstractNum>
   <w:num w:numId="1">
+    <w:abstractNumId w:val="1"/>
+  </w:num>
+  <w:num w:numId="2">
     <w:abstractNumId w:val="0"/>
   </w:num>
 </w:numbering>

</xml_diff>

<commit_message>
se termina tp se sube pdf, se modifica archivo ea para que tenga todas las referencias
</commit_message>
<xml_diff>
--- a/TP Arquitectura.docx
+++ b/TP Arquitectura.docx
@@ -31,7 +31,7 @@
             <v:path o:extrusionok="f" gradientshapeok="t" o:connecttype="rect"/>
             <o:lock v:ext="edit" aspectratio="t"/>
           </v:shapetype>
-          <v:shape id="_x0000_s1030" type="#_x0000_t75" style="position:absolute;margin-left:.4pt;margin-top:.3pt;width:611.5pt;height:791.5pt;z-index:-4;mso-position-horizontal-relative:page;mso-position-vertical-relative:page" o:allowincell="f">
+          <v:shape id="_x0000_s1030" type="#_x0000_t75" style="position:absolute;margin-left:.4pt;margin-top:.3pt;width:611.5pt;height:791.5pt;z-index:-5;mso-position-horizontal-relative:page;mso-position-vertical-relative:page" o:allowincell="f">
             <v:imagedata r:id="rId5" o:title=""/>
             <w10:wrap anchorx="page" anchory="page"/>
           </v:shape>
@@ -39,7 +39,7 @@
       </w:r>
       <w:r>
         <w:pict w14:anchorId="3CB1B475">
-          <v:shape id="_x0000_s1028" type="#_x0000_t75" style="position:absolute;margin-left:145.2pt;margin-top:606.5pt;width:209.5pt;height:36.8pt;z-index:-1;mso-position-horizontal-relative:page;mso-position-vertical-relative:page" o:allowincell="f">
+          <v:shape id="_x0000_s1028" type="#_x0000_t75" style="position:absolute;margin-left:145.2pt;margin-top:606.5pt;width:209.5pt;height:36.8pt;z-index:-2;mso-position-horizontal-relative:page;mso-position-vertical-relative:page" o:allowincell="f">
             <v:imagedata r:id="rId6" o:title=""/>
             <w10:wrap anchorx="page" anchory="page"/>
           </v:shape>
@@ -428,7 +428,7 @@
       <w:r>
         <w:lastRenderedPageBreak/>
         <w:pict w14:anchorId="0864CDD7">
-          <v:shape id="_x0000_s1027" type="#_x0000_t75" style="position:absolute;margin-left:0;margin-top:1.6pt;width:609.2pt;height:76pt;z-index:-3;mso-position-horizontal-relative:page;mso-position-vertical-relative:page" o:allowincell="f">
+          <v:shape id="_x0000_s1027" type="#_x0000_t75" style="position:absolute;margin-left:0;margin-top:1.6pt;width:609.2pt;height:76pt;z-index:-4;mso-position-horizontal-relative:page;mso-position-vertical-relative:page" o:allowincell="f">
             <v:imagedata r:id="rId7" o:title=""/>
             <w10:wrap anchorx="page" anchory="page"/>
           </v:shape>
@@ -436,7 +436,7 @@
       </w:r>
       <w:r>
         <w:pict w14:anchorId="1E3962B6">
-          <v:shape id="_x0000_s1026" type="#_x0000_t75" style="position:absolute;margin-left:0;margin-top:713pt;width:610.2pt;height:75.5pt;z-index:-2;mso-position-horizontal-relative:page;mso-position-vertical-relative:page" o:allowincell="f">
+          <v:shape id="_x0000_s1026" type="#_x0000_t75" style="position:absolute;margin-left:0;margin-top:713pt;width:610.2pt;height:75.5pt;z-index:-3;mso-position-horizontal-relative:page;mso-position-vertical-relative:page" o:allowincell="f">
             <v:imagedata r:id="rId8" o:title=""/>
             <w10:wrap anchorx="page" anchory="page"/>
           </v:shape>
@@ -899,23 +899,22 @@
           <w:color w:val="000000"/>
         </w:rPr>
       </w:pPr>
-      <w:r>
-        <w:pict w14:anchorId="1A94B30D">
-          <v:shape id="_x0000_s1033" type="#_x0000_t75" style="position:absolute;margin-left:81.75pt;margin-top:1.75pt;width:439.5pt;height:290.45pt;z-index:2;visibility:visible;mso-wrap-style:square;mso-position-horizontal-relative:text;mso-position-vertical-relative:text" o:allowoverlap="f">
+    </w:p>
+    <w:p>
+      <w:pPr>
+        <w:spacing w:before="27" w:after="0" w:line="253" w:lineRule="exact"/>
+        <w:rPr>
+          <w:rFonts w:cs="Calibri"/>
+          <w:color w:val="000000"/>
+        </w:rPr>
+      </w:pPr>
+      <w:r>
+        <w:pict w14:anchorId="7BECF006">
+          <v:shape id="_x0000_s1034" type="#_x0000_t75" style="position:absolute;margin-left:34.5pt;margin-top:6.15pt;width:543pt;height:274.5pt;z-index:6;visibility:visible;mso-wrap-style:square;mso-position-horizontal-relative:text;mso-position-vertical-relative:text">
             <v:imagedata r:id="rId10" o:title=""/>
-            <w10:wrap type="square"/>
           </v:shape>
         </w:pict>
       </w:r>
-    </w:p>
-    <w:p>
-      <w:pPr>
-        <w:spacing w:before="27" w:after="0" w:line="253" w:lineRule="exact"/>
-        <w:rPr>
-          <w:rFonts w:cs="Calibri"/>
-          <w:color w:val="000000"/>
-        </w:rPr>
-      </w:pPr>
     </w:p>
     <w:p>
       <w:pPr>
@@ -1196,25 +1195,6 @@
     <w:p>
       <w:pPr>
         <w:spacing w:before="47" w:after="0" w:line="253" w:lineRule="exact"/>
-        <w:ind w:left="1920"/>
-        <w:rPr>
-          <w:rFonts w:cs="Calibri"/>
-          <w:color w:val="000000"/>
-        </w:rPr>
-      </w:pPr>
-    </w:p>
-    <w:p>
-      <w:pPr>
-        <w:spacing w:before="47" w:after="0" w:line="253" w:lineRule="exact"/>
-        <w:rPr>
-          <w:rFonts w:cs="Calibri"/>
-          <w:color w:val="000000"/>
-        </w:rPr>
-      </w:pPr>
-    </w:p>
-    <w:p>
-      <w:pPr>
-        <w:spacing w:before="47" w:after="0" w:line="253" w:lineRule="exact"/>
         <w:ind w:left="1760"/>
       </w:pPr>
     </w:p>
@@ -1272,7 +1252,14 @@
           <w:sz w:val="24"/>
           <w:szCs w:val="24"/>
         </w:rPr>
-        <w:t xml:space="preserve"> Al tener un capa de interfaces lo que hace que no se repita codigo </w:t>
+        <w:t xml:space="preserve"> Al tener un capa de interfaces lo que hace que no se repita codigo</w:t>
+      </w:r>
+      <w:r>
+        <w:rPr>
+          <w:sz w:val="24"/>
+          <w:szCs w:val="24"/>
+        </w:rPr>
+        <w:t xml:space="preserve"> </w:t>
       </w:r>
     </w:p>
     <w:p>
@@ -1292,6 +1279,13 @@
           <w:sz w:val="24"/>
           <w:szCs w:val="24"/>
         </w:rPr>
+        <w:t xml:space="preserve"> </w:t>
+      </w:r>
+      <w:r>
+        <w:rPr>
+          <w:sz w:val="24"/>
+          <w:szCs w:val="24"/>
+        </w:rPr>
         <w:t>Al tener 6 capas hay menos acoplamiento en diferencia con V1</w:t>
       </w:r>
     </w:p>
@@ -1307,6 +1301,34 @@
           <w:szCs w:val="24"/>
         </w:rPr>
       </w:pPr>
+      <w:r>
+        <w:rPr>
+          <w:sz w:val="24"/>
+          <w:szCs w:val="24"/>
+        </w:rPr>
+        <w:t>V2 utiliza la capa de servicios para</w:t>
+      </w:r>
+      <w:r>
+        <w:rPr>
+          <w:sz w:val="24"/>
+          <w:szCs w:val="24"/>
+        </w:rPr>
+        <w:t xml:space="preserve"> </w:t>
+      </w:r>
+      <w:r>
+        <w:rPr>
+          <w:sz w:val="24"/>
+          <w:szCs w:val="24"/>
+        </w:rPr>
+        <w:t xml:space="preserve">implementar el patron composite </w:t>
+      </w:r>
+      <w:r>
+        <w:rPr>
+          <w:sz w:val="24"/>
+          <w:szCs w:val="24"/>
+        </w:rPr>
+        <w:t>y tiene definidas las intefaces en la capa de interfaces, lo que parmite que un cambio en una interfaz replique en todas las clases que la implementan.</w:t>
+      </w:r>
     </w:p>
     <w:p>
       <w:pPr>

</xml_diff>